<commit_message>
paper and figure updates
</commit_message>
<xml_diff>
--- a/Project3Paper1_Blake.docx
+++ b/Project3Paper1_Blake.docx
@@ -1698,6 +1698,9 @@
       <w:r>
         <w:t>is found by equation (2.3.4).</w:t>
       </w:r>
+      <w:r>
+        <w:t xml:space="preserve"> </w:t>
+      </w:r>
     </w:p>
     <w:p>
       <w:pPr>
@@ -1925,7 +1928,7 @@
                     <w:rPr>
                       <w:rFonts w:ascii="Cambria Math" w:hAnsi="Cambria Math"/>
                     </w:rPr>
-                    <m:t>s</m:t>
+                    <m:t>t</m:t>
                   </m:r>
                 </m:sub>
               </m:sSub>
@@ -2464,20 +2467,354 @@
     <w:p>
       <w:pPr>
         <w:pStyle w:val="ListParagraph"/>
-        <w:numPr>
-          <w:ilvl w:val="2"/>
-          <w:numId w:val="1"/>
-        </w:numPr>
-        <w:rPr>
-          <w:b/>
-        </w:rPr>
-      </w:pPr>
-      <w:r>
-        <w:rPr>
-          <w:b/>
-        </w:rPr>
-        <w:t>EFIE</w:t>
-      </w:r>
+        <w:ind w:left="2160"/>
+      </w:pPr>
+      <w:r>
+        <w:t>The surface current</w:t>
+      </w:r>
+      <w:proofErr w:type="gramStart"/>
+      <w:r>
+        <w:t xml:space="preserve">, </w:t>
+      </w:r>
+      <w:proofErr w:type="gramEnd"/>
+      <m:oMath>
+        <m:sSub>
+          <m:sSubPr>
+            <m:ctrlPr>
+              <w:rPr>
+                <w:rFonts w:ascii="Cambria Math" w:hAnsi="Cambria Math"/>
+                <w:i/>
+                <w:vertAlign w:val="subscript"/>
+              </w:rPr>
+            </m:ctrlPr>
+          </m:sSubPr>
+          <m:e>
+            <m:acc>
+              <m:accPr>
+                <m:chr m:val="̅"/>
+                <m:ctrlPr>
+                  <w:rPr>
+                    <w:rFonts w:ascii="Cambria Math" w:hAnsi="Cambria Math"/>
+                    <w:i/>
+                    <w:vertAlign w:val="subscript"/>
+                  </w:rPr>
+                </m:ctrlPr>
+              </m:accPr>
+              <m:e>
+                <m:r>
+                  <w:rPr>
+                    <w:rFonts w:ascii="Cambria Math" w:hAnsi="Cambria Math"/>
+                    <w:vertAlign w:val="subscript"/>
+                  </w:rPr>
+                  <m:t>J</m:t>
+                </m:r>
+              </m:e>
+            </m:acc>
+          </m:e>
+          <m:sub>
+            <m:r>
+              <w:rPr>
+                <w:rFonts w:ascii="Cambria Math" w:hAnsi="Cambria Math"/>
+                <w:vertAlign w:val="subscript"/>
+              </w:rPr>
+              <m:t>t</m:t>
+            </m:r>
+          </m:sub>
+        </m:sSub>
+        <m:r>
+          <w:rPr>
+            <w:rFonts w:ascii="Cambria Math" w:hAnsi="Cambria Math"/>
+            <w:vertAlign w:val="subscript"/>
+          </w:rPr>
+          <m:t>(t)</m:t>
+        </m:r>
+      </m:oMath>
+      <w:r>
+        <w:rPr>
+          <w:vertAlign w:val="subscript"/>
+        </w:rPr>
+        <w:t>,</w:t>
+      </w:r>
+      <w:r>
+        <w:t xml:space="preserve"> can then be approx</w:t>
+      </w:r>
+      <w:r>
+        <w:t>imated by equation (2.3.4) where</w:t>
+      </w:r>
+      <w:r>
+        <w:t xml:space="preserve"> </w:t>
+      </w:r>
+      <m:oMath>
+        <m:sSub>
+          <m:sSubPr>
+            <m:ctrlPr>
+              <w:rPr>
+                <w:rFonts w:ascii="Cambria Math" w:hAnsi="Cambria Math"/>
+                <w:i/>
+              </w:rPr>
+            </m:ctrlPr>
+          </m:sSubPr>
+          <m:e>
+            <m:r>
+              <w:rPr>
+                <w:rFonts w:ascii="Cambria Math" w:hAnsi="Cambria Math"/>
+              </w:rPr>
+              <m:t>p</m:t>
+            </m:r>
+          </m:e>
+          <m:sub>
+            <m:r>
+              <w:rPr>
+                <w:rFonts w:ascii="Cambria Math" w:hAnsi="Cambria Math"/>
+              </w:rPr>
+              <m:t>n</m:t>
+            </m:r>
+          </m:sub>
+        </m:sSub>
+      </m:oMath>
+      <w:r>
+        <w:t xml:space="preserve"> </w:t>
+      </w:r>
+      <w:r>
+        <w:t>represents the pulse basis fu</w:t>
+      </w:r>
+      <w:r>
+        <w:t>nctions used upon each element.</w:t>
+      </w:r>
+      <w:r>
+        <w:t xml:space="preserve"> A solution can be obtained with the use of testing functions which are considered in a subsequent section.  </w:t>
+      </w:r>
+    </w:p>
+    <w:p>
+      <w:pPr>
+        <w:pStyle w:val="ListParagraph"/>
+        <w:ind w:left="2160"/>
+      </w:pPr>
+      <m:oMathPara>
+        <m:oMathParaPr>
+          <m:jc m:val="right"/>
+        </m:oMathParaPr>
+        <m:oMath>
+          <m:sSub>
+            <m:sSubPr>
+              <m:ctrlPr>
+                <w:rPr>
+                  <w:rFonts w:ascii="Cambria Math" w:hAnsi="Cambria Math"/>
+                  <w:i/>
+                </w:rPr>
+              </m:ctrlPr>
+            </m:sSubPr>
+            <m:e>
+              <m:r>
+                <w:rPr>
+                  <w:rFonts w:ascii="Cambria Math" w:hAnsi="Cambria Math"/>
+                </w:rPr>
+                <m:t>J</m:t>
+              </m:r>
+            </m:e>
+            <m:sub>
+              <m:r>
+                <w:rPr>
+                  <w:rFonts w:ascii="Cambria Math" w:hAnsi="Cambria Math"/>
+                </w:rPr>
+                <m:t>t</m:t>
+              </m:r>
+            </m:sub>
+          </m:sSub>
+          <m:d>
+            <m:dPr>
+              <m:ctrlPr>
+                <w:rPr>
+                  <w:rFonts w:ascii="Cambria Math" w:hAnsi="Cambria Math"/>
+                  <w:i/>
+                </w:rPr>
+              </m:ctrlPr>
+            </m:dPr>
+            <m:e>
+              <m:r>
+                <w:rPr>
+                  <w:rFonts w:ascii="Cambria Math" w:hAnsi="Cambria Math"/>
+                </w:rPr>
+                <m:t>t</m:t>
+              </m:r>
+            </m:e>
+          </m:d>
+          <m:r>
+            <w:rPr>
+              <w:rFonts w:ascii="Cambria Math" w:hAnsi="Cambria Math"/>
+            </w:rPr>
+            <m:t>≈</m:t>
+          </m:r>
+          <m:nary>
+            <m:naryPr>
+              <m:chr m:val="∑"/>
+              <m:limLoc m:val="undOvr"/>
+              <m:ctrlPr>
+                <w:rPr>
+                  <w:rFonts w:ascii="Cambria Math" w:hAnsi="Cambria Math"/>
+                  <w:i/>
+                </w:rPr>
+              </m:ctrlPr>
+            </m:naryPr>
+            <m:sub>
+              <m:r>
+                <w:rPr>
+                  <w:rFonts w:ascii="Cambria Math" w:hAnsi="Cambria Math"/>
+                </w:rPr>
+                <m:t>j=1</m:t>
+              </m:r>
+            </m:sub>
+            <m:sup>
+              <m:r>
+                <w:rPr>
+                  <w:rFonts w:ascii="Cambria Math" w:hAnsi="Cambria Math"/>
+                </w:rPr>
+                <m:t>N</m:t>
+              </m:r>
+            </m:sup>
+            <m:e>
+              <m:sSub>
+                <m:sSubPr>
+                  <m:ctrlPr>
+                    <w:rPr>
+                      <w:rFonts w:ascii="Cambria Math" w:hAnsi="Cambria Math"/>
+                      <w:i/>
+                    </w:rPr>
+                  </m:ctrlPr>
+                </m:sSubPr>
+                <m:e>
+                  <m:r>
+                    <w:rPr>
+                      <w:rFonts w:ascii="Cambria Math" w:hAnsi="Cambria Math"/>
+                    </w:rPr>
+                    <m:t>J</m:t>
+                  </m:r>
+                </m:e>
+                <m:sub>
+                  <m:r>
+                    <w:rPr>
+                      <w:rFonts w:ascii="Cambria Math" w:hAnsi="Cambria Math"/>
+                    </w:rPr>
+                    <m:t>sj</m:t>
+                  </m:r>
+                </m:sub>
+              </m:sSub>
+              <m:sSub>
+                <m:sSubPr>
+                  <m:ctrlPr>
+                    <w:rPr>
+                      <w:rFonts w:ascii="Cambria Math" w:hAnsi="Cambria Math"/>
+                      <w:i/>
+                    </w:rPr>
+                  </m:ctrlPr>
+                </m:sSubPr>
+                <m:e>
+                  <m:r>
+                    <w:rPr>
+                      <w:rFonts w:ascii="Cambria Math" w:hAnsi="Cambria Math"/>
+                    </w:rPr>
+                    <m:t>p</m:t>
+                  </m:r>
+                </m:e>
+                <m:sub>
+                  <m:r>
+                    <w:rPr>
+                      <w:rFonts w:ascii="Cambria Math" w:hAnsi="Cambria Math"/>
+                    </w:rPr>
+                    <m:t>j</m:t>
+                  </m:r>
+                </m:sub>
+              </m:sSub>
+              <m:d>
+                <m:dPr>
+                  <m:ctrlPr>
+                    <w:rPr>
+                      <w:rFonts w:ascii="Cambria Math" w:hAnsi="Cambria Math"/>
+                      <w:i/>
+                    </w:rPr>
+                  </m:ctrlPr>
+                </m:dPr>
+                <m:e>
+                  <m:r>
+                    <w:rPr>
+                      <w:rFonts w:ascii="Cambria Math" w:hAnsi="Cambria Math"/>
+                    </w:rPr>
+                    <m:t>t</m:t>
+                  </m:r>
+                </m:e>
+              </m:d>
+            </m:e>
+          </m:nary>
+          <m:sSub>
+            <m:sSubPr>
+              <m:ctrlPr>
+                <w:rPr>
+                  <w:rFonts w:ascii="Cambria Math" w:hAnsi="Cambria Math"/>
+                  <w:i/>
+                </w:rPr>
+              </m:ctrlPr>
+            </m:sSubPr>
+            <m:e>
+              <m:acc>
+                <m:accPr>
+                  <m:ctrlPr>
+                    <w:rPr>
+                      <w:rFonts w:ascii="Cambria Math" w:hAnsi="Cambria Math"/>
+                      <w:i/>
+                    </w:rPr>
+                  </m:ctrlPr>
+                </m:accPr>
+                <m:e>
+                  <m:r>
+                    <w:rPr>
+                      <w:rFonts w:ascii="Cambria Math" w:hAnsi="Cambria Math"/>
+                    </w:rPr>
+                    <m:t>t</m:t>
+                  </m:r>
+                </m:e>
+              </m:acc>
+            </m:e>
+            <m:sub>
+              <m:r>
+                <w:rPr>
+                  <w:rFonts w:ascii="Cambria Math" w:hAnsi="Cambria Math"/>
+                </w:rPr>
+                <m:t>j</m:t>
+              </m:r>
+            </m:sub>
+          </m:sSub>
+          <m:r>
+            <w:rPr>
+              <w:rFonts w:ascii="Cambria Math" w:hAnsi="Cambria Math"/>
+            </w:rPr>
+            <m:t xml:space="preserve">            </m:t>
+          </m:r>
+          <m:r>
+            <w:rPr>
+              <w:rFonts w:ascii="Cambria Math" w:hAnsi="Cambria Math"/>
+            </w:rPr>
+            <m:t xml:space="preserve">   </m:t>
+          </m:r>
+          <m:r>
+            <w:rPr>
+              <w:rFonts w:ascii="Cambria Math" w:hAnsi="Cambria Math"/>
+            </w:rPr>
+            <m:t xml:space="preserve">                              (2.3.4)</m:t>
+          </m:r>
+        </m:oMath>
+      </m:oMathPara>
+    </w:p>
+    <w:p>
+      <w:pPr>
+        <w:pStyle w:val="ListParagraph"/>
+        <w:ind w:left="2160"/>
+      </w:pPr>
+    </w:p>
+    <w:p>
+      <w:pPr>
+        <w:pStyle w:val="ListParagraph"/>
+        <w:ind w:left="2160"/>
+      </w:pPr>
     </w:p>
     <w:p>
       <w:pPr>
@@ -2494,7 +2831,7 @@
         <w:rPr>
           <w:b/>
         </w:rPr>
-        <w:t>Point Matching</w:t>
+        <w:t>EFIE</w:t>
       </w:r>
     </w:p>
     <w:p>
@@ -2512,6 +2849,24 @@
         <w:rPr>
           <w:b/>
         </w:rPr>
+        <w:t>Point Matching</w:t>
+      </w:r>
+    </w:p>
+    <w:p>
+      <w:pPr>
+        <w:pStyle w:val="ListParagraph"/>
+        <w:numPr>
+          <w:ilvl w:val="2"/>
+          <w:numId w:val="1"/>
+        </w:numPr>
+        <w:rPr>
+          <w:b/>
+        </w:rPr>
+      </w:pPr>
+      <w:r>
+        <w:rPr>
+          <w:b/>
+        </w:rPr>
         <w:t>N-Point Quadrature</w:t>
       </w:r>
     </w:p>
@@ -2568,75 +2923,391 @@
       <w:pPr>
         <w:pStyle w:val="ListParagraph"/>
         <w:ind w:left="2160"/>
-        <w:rPr>
-          <w:b/>
-        </w:rPr>
       </w:pPr>
     </w:p>
     <w:p>
       <w:pPr>
         <w:pStyle w:val="ListParagraph"/>
         <w:ind w:left="2160"/>
-        <w:rPr>
-          <w:b/>
-        </w:rPr>
-      </w:pPr>
-    </w:p>
-    <w:p>
-      <w:pPr>
-        <w:ind w:left="810"/>
-        <w:rPr>
-          <w:b/>
-        </w:rPr>
-      </w:pPr>
-    </w:p>
-    <w:p>
-      <w:pPr>
-        <w:ind w:left="810"/>
-        <w:rPr>
-          <w:b/>
-        </w:rPr>
-      </w:pPr>
-    </w:p>
-    <w:p>
-      <w:pPr>
-        <w:ind w:left="810"/>
-        <w:rPr>
-          <w:b/>
-        </w:rPr>
-      </w:pPr>
-    </w:p>
-    <w:p>
-      <w:pPr>
-        <w:ind w:left="810"/>
-        <w:rPr>
-          <w:b/>
-        </w:rPr>
-      </w:pPr>
-    </w:p>
-    <w:p>
-      <w:pPr>
-        <w:ind w:left="810"/>
-        <w:rPr>
-          <w:b/>
-        </w:rPr>
-      </w:pPr>
-    </w:p>
-    <w:p>
-      <w:pPr>
-        <w:ind w:left="810"/>
-        <w:rPr>
-          <w:b/>
-        </w:rPr>
-      </w:pPr>
-    </w:p>
-    <w:p>
-      <w:pPr>
-        <w:ind w:left="810"/>
-        <w:rPr>
-          <w:b/>
-        </w:rPr>
-      </w:pPr>
+      </w:pPr>
+      <w:r>
+        <w:lastRenderedPageBreak/>
+        <w:t xml:space="preserve">As mentioned previously, a principle value integral was needed for the magnetic field integral equation. Any method used will have a singularity if the source and observer </w:t>
+      </w:r>
+      <w:r>
+        <w:t>cells overlap. After applying the principle value integral</w:t>
+      </w:r>
+      <w:r>
+        <w:t xml:space="preserve">, the entries </w:t>
+      </w:r>
+      <w:proofErr w:type="gramStart"/>
+      <w:r>
+        <w:t>Z[</w:t>
+      </w:r>
+      <w:proofErr w:type="spellStart"/>
+      <w:proofErr w:type="gramEnd"/>
+      <w:r>
+        <w:t>i,i</w:t>
+      </w:r>
+      <w:proofErr w:type="spellEnd"/>
+      <w:r>
+        <w:t xml:space="preserve">] will be equal to a value of -1/2. </w:t>
+      </w:r>
+      <w:r>
+        <w:t>If the source and observer distance is within a tolerance,</w:t>
+      </w:r>
+      <w:r>
+        <w:t xml:space="preserve"> </w:t>
+      </w:r>
+      <w:r>
+        <w:rPr>
+          <w:rFonts w:cs="Times New Roman"/>
+        </w:rPr>
+        <w:t>ε,</w:t>
+      </w:r>
+      <w:r>
+        <w:t xml:space="preserve"> the singularity extraction in equation</w:t>
+      </w:r>
+      <w:r>
+        <w:t xml:space="preserve"> (2.4.1) is used. </w:t>
+      </w:r>
+      <w:r>
+        <w:t xml:space="preserve">A small argument approximation for the </w:t>
+      </w:r>
+      <w:proofErr w:type="spellStart"/>
+      <w:r>
+        <w:t>Hankel</w:t>
+      </w:r>
+      <w:proofErr w:type="spellEnd"/>
+      <w:r>
+        <w:t xml:space="preserve"> function was used to numerically extract the singularity. The resultant of this extraction was then added to the</w:t>
+      </w:r>
+      <w:r>
+        <w:t xml:space="preserve"> integral of the small argument approximation which was determined </w:t>
+      </w:r>
+      <w:r>
+        <w:t>analytically</w:t>
+      </w:r>
+      <w:r>
+        <w:t xml:space="preserve">. </w:t>
+      </w:r>
+      <w:r>
+        <w:t xml:space="preserve"> </w:t>
+      </w:r>
+    </w:p>
+    <w:p>
+      <w:pPr>
+        <w:pStyle w:val="ListParagraph"/>
+        <w:ind w:left="2160"/>
+      </w:pPr>
+      <m:oMathPara>
+        <m:oMathParaPr>
+          <m:jc m:val="right"/>
+        </m:oMathParaPr>
+        <m:oMath>
+          <m:nary>
+            <m:naryPr>
+              <m:limLoc m:val="undOvr"/>
+              <m:subHide m:val="1"/>
+              <m:supHide m:val="1"/>
+              <m:ctrlPr>
+                <w:rPr>
+                  <w:rFonts w:ascii="Cambria Math" w:hAnsi="Cambria Math"/>
+                  <w:i/>
+                </w:rPr>
+              </m:ctrlPr>
+            </m:naryPr>
+            <m:sub/>
+            <m:sup/>
+            <m:e>
+              <m:sSubSup>
+                <m:sSubSupPr>
+                  <m:ctrlPr>
+                    <w:rPr>
+                      <w:rFonts w:ascii="Cambria Math" w:hAnsi="Cambria Math"/>
+                      <w:i/>
+                    </w:rPr>
+                  </m:ctrlPr>
+                </m:sSubSupPr>
+                <m:e>
+                  <m:r>
+                    <w:rPr>
+                      <w:rFonts w:ascii="Cambria Math" w:hAnsi="Cambria Math"/>
+                    </w:rPr>
+                    <m:t>H</m:t>
+                  </m:r>
+                </m:e>
+                <m:sub>
+                  <m:r>
+                    <w:rPr>
+                      <w:rFonts w:ascii="Cambria Math" w:hAnsi="Cambria Math"/>
+                    </w:rPr>
+                    <m:t>1</m:t>
+                  </m:r>
+                </m:sub>
+                <m:sup>
+                  <m:r>
+                    <w:rPr>
+                      <w:rFonts w:ascii="Cambria Math" w:hAnsi="Cambria Math"/>
+                    </w:rPr>
+                    <m:t>2</m:t>
+                  </m:r>
+                </m:sup>
+              </m:sSubSup>
+              <m:r>
+                <w:rPr>
+                  <w:rFonts w:ascii="Cambria Math" w:hAnsi="Cambria Math"/>
+                </w:rPr>
+                <m:t>(kP)dt'</m:t>
+              </m:r>
+            </m:e>
+          </m:nary>
+          <m:r>
+            <w:rPr>
+              <w:rFonts w:ascii="Cambria Math" w:hAnsi="Cambria Math"/>
+            </w:rPr>
+            <m:t>=</m:t>
+          </m:r>
+          <m:nary>
+            <m:naryPr>
+              <m:limLoc m:val="undOvr"/>
+              <m:subHide m:val="1"/>
+              <m:supHide m:val="1"/>
+              <m:ctrlPr>
+                <w:rPr>
+                  <w:rFonts w:ascii="Cambria Math" w:hAnsi="Cambria Math"/>
+                  <w:i/>
+                </w:rPr>
+              </m:ctrlPr>
+            </m:naryPr>
+            <m:sub/>
+            <m:sup/>
+            <m:e>
+              <m:d>
+                <m:dPr>
+                  <m:ctrlPr>
+                    <w:rPr>
+                      <w:rFonts w:ascii="Cambria Math" w:hAnsi="Cambria Math"/>
+                      <w:i/>
+                    </w:rPr>
+                  </m:ctrlPr>
+                </m:dPr>
+                <m:e>
+                  <m:sSubSup>
+                    <m:sSubSupPr>
+                      <m:ctrlPr>
+                        <w:rPr>
+                          <w:rFonts w:ascii="Cambria Math" w:hAnsi="Cambria Math"/>
+                          <w:i/>
+                        </w:rPr>
+                      </m:ctrlPr>
+                    </m:sSubSupPr>
+                    <m:e>
+                      <m:r>
+                        <w:rPr>
+                          <w:rFonts w:ascii="Cambria Math" w:hAnsi="Cambria Math"/>
+                        </w:rPr>
+                        <m:t>H</m:t>
+                      </m:r>
+                    </m:e>
+                    <m:sub>
+                      <m:r>
+                        <w:rPr>
+                          <w:rFonts w:ascii="Cambria Math" w:hAnsi="Cambria Math"/>
+                        </w:rPr>
+                        <m:t>1</m:t>
+                      </m:r>
+                    </m:sub>
+                    <m:sup>
+                      <m:r>
+                        <w:rPr>
+                          <w:rFonts w:ascii="Cambria Math" w:hAnsi="Cambria Math"/>
+                        </w:rPr>
+                        <m:t>2</m:t>
+                      </m:r>
+                    </m:sup>
+                  </m:sSubSup>
+                  <m:d>
+                    <m:dPr>
+                      <m:ctrlPr>
+                        <w:rPr>
+                          <w:rFonts w:ascii="Cambria Math" w:hAnsi="Cambria Math"/>
+                          <w:i/>
+                        </w:rPr>
+                      </m:ctrlPr>
+                    </m:dPr>
+                    <m:e>
+                      <m:r>
+                        <w:rPr>
+                          <w:rFonts w:ascii="Cambria Math" w:hAnsi="Cambria Math"/>
+                        </w:rPr>
+                        <m:t>kP</m:t>
+                      </m:r>
+                    </m:e>
+                  </m:d>
+                  <m:r>
+                    <w:rPr>
+                      <w:rFonts w:ascii="Cambria Math" w:hAnsi="Cambria Math"/>
+                    </w:rPr>
+                    <m:t>-j</m:t>
+                  </m:r>
+                  <m:f>
+                    <m:fPr>
+                      <m:ctrlPr>
+                        <w:rPr>
+                          <w:rFonts w:ascii="Cambria Math" w:hAnsi="Cambria Math"/>
+                          <w:i/>
+                        </w:rPr>
+                      </m:ctrlPr>
+                    </m:fPr>
+                    <m:num>
+                      <m:r>
+                        <w:rPr>
+                          <w:rFonts w:ascii="Cambria Math" w:hAnsi="Cambria Math"/>
+                        </w:rPr>
+                        <m:t>2</m:t>
+                      </m:r>
+                    </m:num>
+                    <m:den>
+                      <m:r>
+                        <w:rPr>
+                          <w:rFonts w:ascii="Cambria Math" w:hAnsi="Cambria Math"/>
+                        </w:rPr>
+                        <m:t>πkP</m:t>
+                      </m:r>
+                    </m:den>
+                  </m:f>
+                </m:e>
+              </m:d>
+            </m:e>
+          </m:nary>
+          <m:r>
+            <w:rPr>
+              <w:rFonts w:ascii="Cambria Math" w:hAnsi="Cambria Math"/>
+            </w:rPr>
+            <m:t>d</m:t>
+          </m:r>
+          <m:sSup>
+            <m:sSupPr>
+              <m:ctrlPr>
+                <w:rPr>
+                  <w:rFonts w:ascii="Cambria Math" w:hAnsi="Cambria Math"/>
+                  <w:i/>
+                </w:rPr>
+              </m:ctrlPr>
+            </m:sSupPr>
+            <m:e>
+              <m:r>
+                <w:rPr>
+                  <w:rFonts w:ascii="Cambria Math" w:hAnsi="Cambria Math"/>
+                </w:rPr>
+                <m:t>t</m:t>
+              </m:r>
+            </m:e>
+            <m:sup>
+              <m:r>
+                <w:rPr>
+                  <w:rFonts w:ascii="Cambria Math" w:hAnsi="Cambria Math"/>
+                </w:rPr>
+                <m:t>'</m:t>
+              </m:r>
+            </m:sup>
+          </m:sSup>
+          <m:r>
+            <w:rPr>
+              <w:rFonts w:ascii="Cambria Math" w:hAnsi="Cambria Math"/>
+            </w:rPr>
+            <m:t>+</m:t>
+          </m:r>
+          <m:nary>
+            <m:naryPr>
+              <m:limLoc m:val="undOvr"/>
+              <m:subHide m:val="1"/>
+              <m:supHide m:val="1"/>
+              <m:ctrlPr>
+                <w:rPr>
+                  <w:rFonts w:ascii="Cambria Math" w:hAnsi="Cambria Math"/>
+                  <w:i/>
+                </w:rPr>
+              </m:ctrlPr>
+            </m:naryPr>
+            <m:sub/>
+            <m:sup/>
+            <m:e>
+              <m:r>
+                <w:rPr>
+                  <w:rFonts w:ascii="Cambria Math" w:hAnsi="Cambria Math"/>
+                </w:rPr>
+                <m:t>j</m:t>
+              </m:r>
+              <m:f>
+                <m:fPr>
+                  <m:ctrlPr>
+                    <w:rPr>
+                      <w:rFonts w:ascii="Cambria Math" w:hAnsi="Cambria Math"/>
+                      <w:i/>
+                    </w:rPr>
+                  </m:ctrlPr>
+                </m:fPr>
+                <m:num>
+                  <m:r>
+                    <w:rPr>
+                      <w:rFonts w:ascii="Cambria Math" w:hAnsi="Cambria Math"/>
+                    </w:rPr>
+                    <m:t>2</m:t>
+                  </m:r>
+                </m:num>
+                <m:den>
+                  <m:r>
+                    <w:rPr>
+                      <w:rFonts w:ascii="Cambria Math" w:hAnsi="Cambria Math"/>
+                    </w:rPr>
+                    <m:t>πkP</m:t>
+                  </m:r>
+                </m:den>
+              </m:f>
+            </m:e>
+          </m:nary>
+          <m:r>
+            <w:rPr>
+              <w:rFonts w:ascii="Cambria Math" w:hAnsi="Cambria Math"/>
+            </w:rPr>
+            <m:t>d</m:t>
+          </m:r>
+          <m:sSup>
+            <m:sSupPr>
+              <m:ctrlPr>
+                <w:rPr>
+                  <w:rFonts w:ascii="Cambria Math" w:hAnsi="Cambria Math"/>
+                  <w:i/>
+                </w:rPr>
+              </m:ctrlPr>
+            </m:sSupPr>
+            <m:e>
+              <m:r>
+                <w:rPr>
+                  <w:rFonts w:ascii="Cambria Math" w:hAnsi="Cambria Math"/>
+                </w:rPr>
+                <m:t>t</m:t>
+              </m:r>
+            </m:e>
+            <m:sup>
+              <m:r>
+                <w:rPr>
+                  <w:rFonts w:ascii="Cambria Math" w:hAnsi="Cambria Math"/>
+                </w:rPr>
+                <m:t>'</m:t>
+              </m:r>
+            </m:sup>
+          </m:sSup>
+          <m:r>
+            <w:rPr>
+              <w:rFonts w:ascii="Cambria Math" w:hAnsi="Cambria Math"/>
+            </w:rPr>
+            <m:t xml:space="preserve">        (2.4.1)</m:t>
+          </m:r>
+        </m:oMath>
+      </m:oMathPara>
     </w:p>
     <w:p>
       <w:pPr>
@@ -2661,7 +3332,6 @@
         <w:rPr>
           <w:b/>
         </w:rPr>
-        <w:lastRenderedPageBreak/>
         <w:t>RESULTS</w:t>
       </w:r>
     </w:p>
@@ -3663,11 +4333,6 @@
       </w:r>
     </w:p>
     <w:p>
-      <w:pPr>
-        <w:rPr>
-          <w:b/>
-        </w:rPr>
-      </w:pPr>
       <m:oMathPara>
         <m:oMathParaPr>
           <m:jc m:val="right"/>
@@ -4303,8 +4968,301 @@
           </m:r>
         </m:oMath>
       </m:oMathPara>
-      <w:bookmarkStart w:id="0" w:name="_GoBack"/>
-      <w:bookmarkEnd w:id="0"/>
+    </w:p>
+    <w:p>
+      <w:pPr>
+        <w:rPr>
+          <w:b/>
+        </w:rPr>
+      </w:pPr>
+      <w:r>
+        <w:rPr>
+          <w:b/>
+          <w:noProof/>
+        </w:rPr>
+        <mc:AlternateContent>
+          <mc:Choice Requires="wpg">
+            <w:drawing>
+              <wp:anchor distT="0" distB="0" distL="114300" distR="114300" simplePos="0" relativeHeight="251714560" behindDoc="0" locked="0" layoutInCell="1" allowOverlap="1">
+                <wp:simplePos x="0" y="0"/>
+                <wp:positionH relativeFrom="column">
+                  <wp:posOffset>-542260</wp:posOffset>
+                </wp:positionH>
+                <wp:positionV relativeFrom="paragraph">
+                  <wp:posOffset>199050</wp:posOffset>
+                </wp:positionV>
+                <wp:extent cx="7038340" cy="2087245"/>
+                <wp:effectExtent l="0" t="0" r="0" b="8255"/>
+                <wp:wrapTopAndBottom/>
+                <wp:docPr id="8" name="Group 8"/>
+                <wp:cNvGraphicFramePr/>
+                <a:graphic xmlns:a="http://schemas.openxmlformats.org/drawingml/2006/main">
+                  <a:graphicData uri="http://schemas.microsoft.com/office/word/2010/wordprocessingGroup">
+                    <wpg:wgp>
+                      <wpg:cNvGrpSpPr/>
+                      <wpg:grpSpPr>
+                        <a:xfrm>
+                          <a:off x="0" y="0"/>
+                          <a:ext cx="7038340" cy="2087245"/>
+                          <a:chOff x="0" y="0"/>
+                          <a:chExt cx="7038340" cy="2087245"/>
+                        </a:xfrm>
+                      </wpg:grpSpPr>
+                      <wpg:grpSp>
+                        <wpg:cNvPr id="6" name="Group 6"/>
+                        <wpg:cNvGrpSpPr/>
+                        <wpg:grpSpPr>
+                          <a:xfrm>
+                            <a:off x="0" y="0"/>
+                            <a:ext cx="7038340" cy="1775460"/>
+                            <a:chOff x="0" y="0"/>
+                            <a:chExt cx="7038754" cy="1775638"/>
+                          </a:xfrm>
+                        </wpg:grpSpPr>
+                        <pic:pic xmlns:pic="http://schemas.openxmlformats.org/drawingml/2006/picture">
+                          <pic:nvPicPr>
+                            <pic:cNvPr id="4" name="Picture 4"/>
+                            <pic:cNvPicPr>
+                              <a:picLocks noChangeAspect="1"/>
+                            </pic:cNvPicPr>
+                          </pic:nvPicPr>
+                          <pic:blipFill>
+                            <a:blip r:embed="rId9" cstate="print">
+                              <a:extLst>
+                                <a:ext uri="{28A0092B-C50C-407E-A947-70E740481C1C}">
+                                  <a14:useLocalDpi xmlns:a14="http://schemas.microsoft.com/office/drawing/2010/main" val="0"/>
+                                </a:ext>
+                              </a:extLst>
+                            </a:blip>
+                            <a:stretch>
+                              <a:fillRect/>
+                            </a:stretch>
+                          </pic:blipFill>
+                          <pic:spPr>
+                            <a:xfrm>
+                              <a:off x="0" y="0"/>
+                              <a:ext cx="3519377" cy="1775638"/>
+                            </a:xfrm>
+                            <a:prstGeom prst="rect">
+                              <a:avLst/>
+                            </a:prstGeom>
+                          </pic:spPr>
+                        </pic:pic>
+                        <pic:pic xmlns:pic="http://schemas.openxmlformats.org/drawingml/2006/picture">
+                          <pic:nvPicPr>
+                            <pic:cNvPr id="5" name="Picture 5"/>
+                            <pic:cNvPicPr>
+                              <a:picLocks noChangeAspect="1"/>
+                            </pic:cNvPicPr>
+                          </pic:nvPicPr>
+                          <pic:blipFill>
+                            <a:blip r:embed="rId10" cstate="print">
+                              <a:extLst>
+                                <a:ext uri="{28A0092B-C50C-407E-A947-70E740481C1C}">
+                                  <a14:useLocalDpi xmlns:a14="http://schemas.microsoft.com/office/drawing/2010/main" val="0"/>
+                                </a:ext>
+                              </a:extLst>
+                            </a:blip>
+                            <a:stretch>
+                              <a:fillRect/>
+                            </a:stretch>
+                          </pic:blipFill>
+                          <pic:spPr>
+                            <a:xfrm>
+                              <a:off x="3519377" y="0"/>
+                              <a:ext cx="3519377" cy="1775638"/>
+                            </a:xfrm>
+                            <a:prstGeom prst="rect">
+                              <a:avLst/>
+                            </a:prstGeom>
+                          </pic:spPr>
+                        </pic:pic>
+                      </wpg:grpSp>
+                      <wps:wsp>
+                        <wps:cNvPr id="7" name="Text Box 7"/>
+                        <wps:cNvSpPr txBox="1"/>
+                        <wps:spPr>
+                          <a:xfrm>
+                            <a:off x="0" y="1828800"/>
+                            <a:ext cx="7038340" cy="258445"/>
+                          </a:xfrm>
+                          <a:prstGeom prst="rect">
+                            <a:avLst/>
+                          </a:prstGeom>
+                          <a:solidFill>
+                            <a:prstClr val="white"/>
+                          </a:solidFill>
+                          <a:ln>
+                            <a:noFill/>
+                          </a:ln>
+                          <a:effectLst/>
+                        </wps:spPr>
+                        <wps:txbx>
+                          <w:txbxContent>
+                            <w:p>
+                              <w:pPr>
+                                <w:pStyle w:val="Caption"/>
+                                <w:jc w:val="center"/>
+                                <w:rPr>
+                                  <w:b w:val="0"/>
+                                  <w:noProof/>
+                                  <w:color w:val="auto"/>
+                                  <w:sz w:val="24"/>
+                                </w:rPr>
+                              </w:pPr>
+                              <w:r>
+                                <w:rPr>
+                                  <w:b w:val="0"/>
+                                  <w:color w:val="auto"/>
+                                </w:rPr>
+                                <w:t xml:space="preserve">Figure </w:t>
+                              </w:r>
+                              <w:r>
+                                <w:rPr>
+                                  <w:b w:val="0"/>
+                                  <w:color w:val="auto"/>
+                                </w:rPr>
+                                <w:fldChar w:fldCharType="begin"/>
+                              </w:r>
+                              <w:r>
+                                <w:rPr>
+                                  <w:b w:val="0"/>
+                                  <w:color w:val="auto"/>
+                                </w:rPr>
+                                <w:instrText xml:space="preserve"> SEQ Figure \* ARABIC </w:instrText>
+                              </w:r>
+                              <w:r>
+                                <w:rPr>
+                                  <w:b w:val="0"/>
+                                  <w:color w:val="auto"/>
+                                </w:rPr>
+                                <w:fldChar w:fldCharType="separate"/>
+                              </w:r>
+                              <w:r>
+                                <w:rPr>
+                                  <w:b w:val="0"/>
+                                  <w:noProof/>
+                                  <w:color w:val="auto"/>
+                                </w:rPr>
+                                <w:t>2</w:t>
+                              </w:r>
+                              <w:r>
+                                <w:rPr>
+                                  <w:b w:val="0"/>
+                                  <w:color w:val="auto"/>
+                                </w:rPr>
+                                <w:fldChar w:fldCharType="end"/>
+                              </w:r>
+                              <w:r>
+                                <w:rPr>
+                                  <w:b w:val="0"/>
+                                  <w:color w:val="auto"/>
+                                </w:rPr>
+                                <w:t xml:space="preserve"> Left: Surface Current Right: Echo Width</w:t>
+                              </w:r>
+                            </w:p>
+                          </w:txbxContent>
+                        </wps:txbx>
+                        <wps:bodyPr rot="0" spcFirstLastPara="0" vertOverflow="overflow" horzOverflow="overflow" vert="horz" wrap="square" lIns="0" tIns="0" rIns="0" bIns="0" numCol="1" spcCol="0" rtlCol="0" fromWordArt="0" anchor="t" anchorCtr="0" forceAA="0" compatLnSpc="1">
+                          <a:prstTxWarp prst="textNoShape">
+                            <a:avLst/>
+                          </a:prstTxWarp>
+                          <a:spAutoFit/>
+                        </wps:bodyPr>
+                      </wps:wsp>
+                    </wpg:wgp>
+                  </a:graphicData>
+                </a:graphic>
+              </wp:anchor>
+            </w:drawing>
+          </mc:Choice>
+          <mc:Fallback>
+            <w:pict>
+              <v:group id="Group 8" o:spid="_x0000_s1029" style="position:absolute;margin-left:-42.7pt;margin-top:15.65pt;width:554.2pt;height:164.35pt;z-index:251714560" coordsize="70383,20872" o:gfxdata="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">
+                <v:group id="Group 6" o:spid="_x0000_s1030" style="position:absolute;width:70383;height:17754" coordsize="70387,17756" o:gfxdata="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">
+                  <v:shape id="Picture 4" o:spid="_x0000_s1031" type="#_x0000_t75" style="position:absolute;width:35193;height:17756;visibility:visible;mso-wrap-style:square" o:gfxdata="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">
+                    <v:imagedata r:id="rId11" o:title=""/>
+                    <v:path arrowok="t"/>
+                  </v:shape>
+                  <v:shape id="Picture 5" o:spid="_x0000_s1032" type="#_x0000_t75" style="position:absolute;left:35193;width:35194;height:17756;visibility:visible;mso-wrap-style:square" o:gfxdata="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">
+                    <v:imagedata r:id="rId12" o:title=""/>
+                    <v:path arrowok="t"/>
+                  </v:shape>
+                </v:group>
+                <v:shape id="Text Box 7" o:spid="_x0000_s1033" type="#_x0000_t202" style="position:absolute;top:18288;width:70383;height:2584;visibility:visible;mso-wrap-style:square;v-text-anchor:top" o:gfxdata="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" stroked="f">
+                  <v:textbox style="mso-fit-shape-to-text:t" inset="0,0,0,0">
+                    <w:txbxContent>
+                      <w:p>
+                        <w:pPr>
+                          <w:pStyle w:val="Caption"/>
+                          <w:jc w:val="center"/>
+                          <w:rPr>
+                            <w:b w:val="0"/>
+                            <w:noProof/>
+                            <w:color w:val="auto"/>
+                            <w:sz w:val="24"/>
+                          </w:rPr>
+                        </w:pPr>
+                        <w:r>
+                          <w:rPr>
+                            <w:b w:val="0"/>
+                            <w:color w:val="auto"/>
+                          </w:rPr>
+                          <w:t xml:space="preserve">Figure </w:t>
+                        </w:r>
+                        <w:r>
+                          <w:rPr>
+                            <w:b w:val="0"/>
+                            <w:color w:val="auto"/>
+                          </w:rPr>
+                          <w:fldChar w:fldCharType="begin"/>
+                        </w:r>
+                        <w:r>
+                          <w:rPr>
+                            <w:b w:val="0"/>
+                            <w:color w:val="auto"/>
+                          </w:rPr>
+                          <w:instrText xml:space="preserve"> SEQ Figure \* ARABIC </w:instrText>
+                        </w:r>
+                        <w:r>
+                          <w:rPr>
+                            <w:b w:val="0"/>
+                            <w:color w:val="auto"/>
+                          </w:rPr>
+                          <w:fldChar w:fldCharType="separate"/>
+                        </w:r>
+                        <w:r>
+                          <w:rPr>
+                            <w:b w:val="0"/>
+                            <w:noProof/>
+                            <w:color w:val="auto"/>
+                          </w:rPr>
+                          <w:t>2</w:t>
+                        </w:r>
+                        <w:r>
+                          <w:rPr>
+                            <w:b w:val="0"/>
+                            <w:color w:val="auto"/>
+                          </w:rPr>
+                          <w:fldChar w:fldCharType="end"/>
+                        </w:r>
+                        <w:r>
+                          <w:rPr>
+                            <w:b w:val="0"/>
+                            <w:color w:val="auto"/>
+                          </w:rPr>
+                          <w:t xml:space="preserve"> Left: Surface Current Right: Echo Width</w:t>
+                        </w:r>
+                      </w:p>
+                    </w:txbxContent>
+                  </v:textbox>
+                </v:shape>
+                <w10:wrap type="topAndBottom"/>
+              </v:group>
+            </w:pict>
+          </mc:Fallback>
+        </mc:AlternateContent>
+      </w:r>
     </w:p>
     <w:p>
       <w:pPr>
@@ -4328,6 +5286,7 @@
         <w:rPr>
           <w:b/>
         </w:rPr>
+        <w:lastRenderedPageBreak/>
         <w:t>Convergence</w:t>
       </w:r>
     </w:p>
@@ -4361,243 +5320,6 @@
       </w:pPr>
       <w:r>
         <w:rPr>
-          <w:noProof/>
-        </w:rPr>
-        <mc:AlternateContent>
-          <mc:Choice Requires="wps">
-            <w:drawing>
-              <wp:anchor distT="0" distB="0" distL="114300" distR="114300" simplePos="0" relativeHeight="251707392" behindDoc="0" locked="0" layoutInCell="1" allowOverlap="1" wp14:anchorId="52F84A6D" wp14:editId="1A4C1795">
-                <wp:simplePos x="0" y="0"/>
-                <wp:positionH relativeFrom="column">
-                  <wp:posOffset>379095</wp:posOffset>
-                </wp:positionH>
-                <wp:positionV relativeFrom="paragraph">
-                  <wp:posOffset>3829050</wp:posOffset>
-                </wp:positionV>
-                <wp:extent cx="5191125" cy="258445"/>
-                <wp:effectExtent l="0" t="0" r="9525" b="8255"/>
-                <wp:wrapNone/>
-                <wp:docPr id="26" name="Text Box 26"/>
-                <wp:cNvGraphicFramePr/>
-                <a:graphic xmlns:a="http://schemas.openxmlformats.org/drawingml/2006/main">
-                  <a:graphicData uri="http://schemas.microsoft.com/office/word/2010/wordprocessingShape">
-                    <wps:wsp>
-                      <wps:cNvSpPr txBox="1"/>
-                      <wps:spPr>
-                        <a:xfrm>
-                          <a:off x="0" y="0"/>
-                          <a:ext cx="5191125" cy="258445"/>
-                        </a:xfrm>
-                        <a:prstGeom prst="rect">
-                          <a:avLst/>
-                        </a:prstGeom>
-                        <a:solidFill>
-                          <a:prstClr val="white"/>
-                        </a:solidFill>
-                        <a:ln>
-                          <a:noFill/>
-                        </a:ln>
-                        <a:effectLst/>
-                      </wps:spPr>
-                      <wps:txbx>
-                        <w:txbxContent>
-                          <w:p>
-                            <w:pPr>
-                              <w:pStyle w:val="Caption"/>
-                              <w:jc w:val="center"/>
-                              <w:rPr>
-                                <w:noProof/>
-                                <w:color w:val="auto"/>
-                                <w:sz w:val="24"/>
-                              </w:rPr>
-                            </w:pPr>
-                            <w:r>
-                              <w:rPr>
-                                <w:color w:val="auto"/>
-                              </w:rPr>
-                              <w:t xml:space="preserve">Figure </w:t>
-                            </w:r>
-                            <w:r>
-                              <w:rPr>
-                                <w:color w:val="auto"/>
-                              </w:rPr>
-                              <w:fldChar w:fldCharType="begin"/>
-                            </w:r>
-                            <w:r>
-                              <w:rPr>
-                                <w:color w:val="auto"/>
-                              </w:rPr>
-                              <w:instrText xml:space="preserve"> SEQ Figure \* ARABIC </w:instrText>
-                            </w:r>
-                            <w:r>
-                              <w:rPr>
-                                <w:color w:val="auto"/>
-                              </w:rPr>
-                              <w:fldChar w:fldCharType="separate"/>
-                            </w:r>
-                            <w:r>
-                              <w:rPr>
-                                <w:noProof/>
-                                <w:color w:val="auto"/>
-                              </w:rPr>
-                              <w:t>2</w:t>
-                            </w:r>
-                            <w:r>
-                              <w:rPr>
-                                <w:color w:val="auto"/>
-                              </w:rPr>
-                              <w:fldChar w:fldCharType="end"/>
-                            </w:r>
-                            <w:r>
-                              <w:rPr>
-                                <w:color w:val="auto"/>
-                              </w:rPr>
-                              <w:t xml:space="preserve"> Top: </w:t>
-                            </w:r>
-                            <w:proofErr w:type="spellStart"/>
-                            <w:r>
-                              <w:rPr>
-                                <w:b w:val="0"/>
-                                <w:color w:val="auto"/>
-                              </w:rPr>
-                              <w:t>Ez</w:t>
-                            </w:r>
-                            <w:proofErr w:type="spellEnd"/>
-                            <w:r>
-                              <w:rPr>
-                                <w:b w:val="0"/>
-                                <w:color w:val="auto"/>
-                              </w:rPr>
-                              <w:t xml:space="preserve"> Reflection Coefficient </w:t>
-                            </w:r>
-                            <w:r>
-                              <w:rPr>
-                                <w:color w:val="auto"/>
-                              </w:rPr>
-                              <w:t>Bottom</w:t>
-                            </w:r>
-                            <w:r>
-                              <w:rPr>
-                                <w:b w:val="0"/>
-                                <w:color w:val="auto"/>
-                              </w:rPr>
-                              <w:t>: Hz Reflection Coefficient Comparison to [1]</w:t>
-                            </w:r>
-                          </w:p>
-                        </w:txbxContent>
-                      </wps:txbx>
-                      <wps:bodyPr rot="0" spcFirstLastPara="0" vertOverflow="overflow" horzOverflow="overflow" vert="horz" wrap="square" lIns="0" tIns="0" rIns="0" bIns="0" numCol="1" spcCol="0" rtlCol="0" fromWordArt="0" anchor="t" anchorCtr="0" forceAA="0" compatLnSpc="1">
-                        <a:prstTxWarp prst="textNoShape">
-                          <a:avLst/>
-                        </a:prstTxWarp>
-                        <a:spAutoFit/>
-                      </wps:bodyPr>
-                    </wps:wsp>
-                  </a:graphicData>
-                </a:graphic>
-                <wp14:sizeRelH relativeFrom="margin">
-                  <wp14:pctWidth>0</wp14:pctWidth>
-                </wp14:sizeRelH>
-              </wp:anchor>
-            </w:drawing>
-          </mc:Choice>
-          <mc:Fallback>
-            <w:pict>
-              <v:shape id="Text Box 26" o:spid="_x0000_s1029" type="#_x0000_t202" style="position:absolute;left:0;text-align:left;margin-left:29.85pt;margin-top:301.5pt;width:408.75pt;height:20.35pt;z-index:251707392;visibility:visible;mso-wrap-style:square;mso-width-percent:0;mso-wrap-distance-left:9pt;mso-wrap-distance-top:0;mso-wrap-distance-right:9pt;mso-wrap-distance-bottom:0;mso-position-horizontal:absolute;mso-position-horizontal-relative:text;mso-position-vertical:absolute;mso-position-vertical-relative:text;mso-width-percent:0;mso-width-relative:margin;v-text-anchor:top" o:gfxdata="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" stroked="f">
-                <v:textbox style="mso-fit-shape-to-text:t" inset="0,0,0,0">
-                  <w:txbxContent>
-                    <w:p>
-                      <w:pPr>
-                        <w:pStyle w:val="Caption"/>
-                        <w:jc w:val="center"/>
-                        <w:rPr>
-                          <w:noProof/>
-                          <w:color w:val="auto"/>
-                          <w:sz w:val="24"/>
-                        </w:rPr>
-                      </w:pPr>
-                      <w:r>
-                        <w:rPr>
-                          <w:color w:val="auto"/>
-                        </w:rPr>
-                        <w:t xml:space="preserve">Figure </w:t>
-                      </w:r>
-                      <w:r>
-                        <w:rPr>
-                          <w:color w:val="auto"/>
-                        </w:rPr>
-                        <w:fldChar w:fldCharType="begin"/>
-                      </w:r>
-                      <w:r>
-                        <w:rPr>
-                          <w:color w:val="auto"/>
-                        </w:rPr>
-                        <w:instrText xml:space="preserve"> SEQ Figure \* ARABIC </w:instrText>
-                      </w:r>
-                      <w:r>
-                        <w:rPr>
-                          <w:color w:val="auto"/>
-                        </w:rPr>
-                        <w:fldChar w:fldCharType="separate"/>
-                      </w:r>
-                      <w:r>
-                        <w:rPr>
-                          <w:noProof/>
-                          <w:color w:val="auto"/>
-                        </w:rPr>
-                        <w:t>2</w:t>
-                      </w:r>
-                      <w:r>
-                        <w:rPr>
-                          <w:color w:val="auto"/>
-                        </w:rPr>
-                        <w:fldChar w:fldCharType="end"/>
-                      </w:r>
-                      <w:r>
-                        <w:rPr>
-                          <w:color w:val="auto"/>
-                        </w:rPr>
-                        <w:t xml:space="preserve"> Top: </w:t>
-                      </w:r>
-                      <w:proofErr w:type="spellStart"/>
-                      <w:r>
-                        <w:rPr>
-                          <w:b w:val="0"/>
-                          <w:color w:val="auto"/>
-                        </w:rPr>
-                        <w:t>Ez</w:t>
-                      </w:r>
-                      <w:proofErr w:type="spellEnd"/>
-                      <w:r>
-                        <w:rPr>
-                          <w:b w:val="0"/>
-                          <w:color w:val="auto"/>
-                        </w:rPr>
-                        <w:t xml:space="preserve"> Reflection Coefficient </w:t>
-                      </w:r>
-                      <w:r>
-                        <w:rPr>
-                          <w:color w:val="auto"/>
-                        </w:rPr>
-                        <w:t>Bottom</w:t>
-                      </w:r>
-                      <w:r>
-                        <w:rPr>
-                          <w:b w:val="0"/>
-                          <w:color w:val="auto"/>
-                        </w:rPr>
-                        <w:t>: Hz Reflection Coefficient Comparison to [1]</w:t>
-                      </w:r>
-                    </w:p>
-                  </w:txbxContent>
-                </v:textbox>
-              </v:shape>
-            </w:pict>
-          </mc:Fallback>
-        </mc:AlternateContent>
-      </w:r>
-      <w:r>
-        <w:rPr>
           <w:b/>
         </w:rPr>
         <w:t>Future Work</w:t>
@@ -4633,20 +5355,73 @@
     <w:p>
       <w:pPr>
         <w:pStyle w:val="ListParagraph"/>
-        <w:numPr>
-          <w:ilvl w:val="2"/>
-          <w:numId w:val="1"/>
-        </w:numPr>
-        <w:rPr>
-          <w:b/>
-        </w:rPr>
-      </w:pPr>
-      <w:r>
-        <w:rPr>
-          <w:b/>
-        </w:rPr>
-        <w:t>Internal Resonance</w:t>
-      </w:r>
+        <w:ind w:left="1170"/>
+        <w:rPr>
+          <w:b/>
+        </w:rPr>
+      </w:pPr>
+    </w:p>
+    <w:p>
+      <w:pPr>
+        <w:pStyle w:val="ListParagraph"/>
+        <w:ind w:left="1170"/>
+        <w:rPr>
+          <w:color w:val="FF0000"/>
+        </w:rPr>
+      </w:pPr>
+      <w:r>
+        <w:t>Without the use of triangular basis function</w:t>
+      </w:r>
+      <w:r>
+        <w:t>s</w:t>
+      </w:r>
+      <w:r>
+        <w:t xml:space="preserve"> for the MFIE method, a combined field integral equation (CFIE) cannot be determined. </w:t>
+      </w:r>
+      <w:r>
+        <w:t>Internal resonances of the PEC cylinder correspond to</w:t>
+      </w:r>
+      <w:r>
+        <w:t xml:space="preserve"> ambiguous results s</w:t>
+      </w:r>
+      <w:r>
+        <w:t>o</w:t>
+      </w:r>
+      <w:r>
+        <w:t>lely r</w:t>
+      </w:r>
+      <w:r>
+        <w:t>elying on the use of MFIE.</w:t>
+      </w:r>
+      <w:r>
+        <w:t xml:space="preserve"> </w:t>
+      </w:r>
+      <w:r>
+        <w:rPr>
+          <w:color w:val="FF0000"/>
+        </w:rPr>
+        <w:t>A test of iteration number</w:t>
+      </w:r>
+      <w:r>
+        <w:rPr>
+          <w:color w:val="FF0000"/>
+        </w:rPr>
+        <w:t xml:space="preserve"> versus frequency of interest for the MFIE alone might show internal res</w:t>
+      </w:r>
+      <w:r>
+        <w:rPr>
+          <w:color w:val="FF0000"/>
+        </w:rPr>
+        <w:t xml:space="preserve">onances if there are anomalous iteration numbers. </w:t>
+      </w:r>
+    </w:p>
+    <w:p>
+      <w:pPr>
+        <w:pStyle w:val="ListParagraph"/>
+        <w:ind w:left="1170"/>
+      </w:pPr>
+      <w:bookmarkStart w:id="0" w:name="_GoBack"/>
+      <w:bookmarkEnd w:id="0"/>
     </w:p>
     <w:p>
       <w:pPr>
@@ -6381,7 +7156,7 @@
 </file>
 
 <file path=customXml/itemProps1.xml><?xml version="1.0" encoding="utf-8"?>
-<ds:datastoreItem xmlns:ds="http://schemas.openxmlformats.org/officeDocument/2006/customXml" ds:itemID="{5DCCF3D7-E388-4E7C-AA08-3AF0B4245CFB}">
+<ds:datastoreItem xmlns:ds="http://schemas.openxmlformats.org/officeDocument/2006/customXml" ds:itemID="{7A89716F-7118-40D9-8D82-E7F592265D03}">
   <ds:schemaRefs>
     <ds:schemaRef ds:uri="http://schemas.openxmlformats.org/officeDocument/2006/bibliography"/>
   </ds:schemaRefs>

</xml_diff>